<commit_message>
addittion of a couple of grapphs x neihbourhood
</commit_message>
<xml_diff>
--- a/documentation/Technical report.docx
+++ b/documentation/Technical report.docx
@@ -937,8 +937,6 @@
       <w:bookmarkEnd w:id="1"/>
     </w:p>
     <w:p/>
-    <w:p/>
-    <w:p/>
     <w:p>
       <w:r>
         <w:t>Since the start of the corona crisis in 2020, tourism trends have been worldwide changed.</w:t>
@@ -1072,17 +1070,14 @@
     <w:p>
       <w:pPr>
         <w:pStyle w:val="ListParagraph"/>
-        <w:ind w:left="420"/>
-        <w:rPr>
-          <w:lang w:val="en-GB"/>
-        </w:rPr>
-      </w:pPr>
-      <w:r>
-        <w:rPr>
-          <w:lang w:val="en-GB"/>
-        </w:rPr>
-        <w:t xml:space="preserve">1. </w:t>
-      </w:r>
+        <w:numPr>
+          <w:ilvl w:val="0"/>
+          <w:numId w:val="7"/>
+        </w:numPr>
+        <w:rPr>
+          <w:lang w:val="en-GB"/>
+        </w:rPr>
+      </w:pPr>
       <w:r>
         <w:rPr>
           <w:lang w:val="en-GB"/>
@@ -1120,16 +1115,20 @@
     <w:p>
       <w:pPr>
         <w:pStyle w:val="ListParagraph"/>
-        <w:ind w:left="420"/>
-        <w:rPr>
-          <w:lang w:val="en-GB"/>
-        </w:rPr>
-      </w:pPr>
-      <w:r>
-        <w:rPr>
-          <w:lang w:val="en-GB"/>
-        </w:rPr>
-        <w:t xml:space="preserve">2. Compare how the available locations have change during this period (number of locations </w:t>
+        <w:numPr>
+          <w:ilvl w:val="0"/>
+          <w:numId w:val="7"/>
+        </w:numPr>
+        <w:rPr>
+          <w:lang w:val="en-GB"/>
+        </w:rPr>
+      </w:pPr>
+      <w:r>
+        <w:rPr>
+          <w:lang w:val="en-GB"/>
+        </w:rPr>
+        <w:lastRenderedPageBreak/>
+        <w:t xml:space="preserve">Compare how the available locations have change during this period (number of locations </w:t>
       </w:r>
       <w:r>
         <w:rPr>
@@ -1156,17 +1155,14 @@
     <w:p>
       <w:pPr>
         <w:pStyle w:val="ListParagraph"/>
-        <w:ind w:left="420"/>
-        <w:rPr>
-          <w:lang w:val="en-GB"/>
-        </w:rPr>
-      </w:pPr>
-      <w:r>
-        <w:rPr>
-          <w:lang w:val="en-GB"/>
-        </w:rPr>
-        <w:t xml:space="preserve">3. </w:t>
-      </w:r>
+        <w:numPr>
+          <w:ilvl w:val="0"/>
+          <w:numId w:val="7"/>
+        </w:numPr>
+        <w:rPr>
+          <w:lang w:val="en-GB"/>
+        </w:rPr>
+      </w:pPr>
       <w:r>
         <w:rPr>
           <w:lang w:val="en-GB"/>
@@ -1229,15 +1225,46 @@
     </w:p>
     <w:p>
       <w:pPr>
-        <w:rPr>
-          <w:lang w:val="en-GB"/>
-        </w:rPr>
-      </w:pPr>
-      <w:r>
-        <w:rPr>
-          <w:lang w:val="en-GB"/>
-        </w:rPr>
-        <w:t xml:space="preserve">1. We expect to find more </w:t>
+        <w:pStyle w:val="ListParagraph"/>
+        <w:numPr>
+          <w:ilvl w:val="0"/>
+          <w:numId w:val="8"/>
+        </w:numPr>
+        <w:rPr>
+          <w:lang w:val="en-GB"/>
+        </w:rPr>
+      </w:pPr>
+      <w:r>
+        <w:rPr>
+          <w:lang w:val="en-GB"/>
+        </w:rPr>
+        <w:t>Characterize the Airbnb locations distribution and bookings in the city relating it to the safety and green spaces per neighbourhood.</w:t>
+      </w:r>
+    </w:p>
+    <w:p>
+      <w:pPr>
+        <w:rPr>
+          <w:lang w:val="en-GB"/>
+        </w:rPr>
+      </w:pPr>
+    </w:p>
+    <w:p>
+      <w:pPr>
+        <w:rPr>
+          <w:lang w:val="en-GB"/>
+        </w:rPr>
+      </w:pPr>
+      <w:r>
+        <w:rPr>
+          <w:lang w:val="en-GB"/>
+        </w:rPr>
+        <w:t>1</w:t>
+      </w:r>
+      <w:r>
+        <w:rPr>
+          <w:lang w:val="en-GB"/>
+        </w:rPr>
+        <w:t xml:space="preserve">. We expect to find more </w:t>
       </w:r>
       <w:r>
         <w:rPr>
@@ -1249,71 +1276,76 @@
         <w:rPr>
           <w:lang w:val="en-GB"/>
         </w:rPr>
-        <w:t xml:space="preserve"> locations in the most popular and centric neighbourhoods.</w:t>
-      </w:r>
-    </w:p>
-    <w:p>
-      <w:pPr>
-        <w:rPr>
-          <w:lang w:val="en-GB"/>
-        </w:rPr>
-      </w:pPr>
-    </w:p>
-    <w:p>
-      <w:pPr>
-        <w:rPr>
-          <w:lang w:val="en-GB"/>
-        </w:rPr>
-      </w:pPr>
-      <w:r>
-        <w:rPr>
-          <w:lang w:val="en-GB"/>
-        </w:rPr>
-        <w:t>2. We expect to find more locations where there are more green areas and less criminality.</w:t>
-      </w:r>
-    </w:p>
-    <w:p>
-      <w:pPr>
-        <w:rPr>
-          <w:lang w:val="en-GB"/>
-        </w:rPr>
-      </w:pPr>
-    </w:p>
-    <w:p>
-      <w:pPr>
-        <w:rPr>
-          <w:lang w:val="en-GB"/>
-        </w:rPr>
-      </w:pPr>
-      <w:r>
-        <w:rPr>
-          <w:lang w:val="en-GB"/>
-        </w:rPr>
-        <w:t xml:space="preserve">3. We expect </w:t>
-      </w:r>
-      <w:r>
-        <w:rPr>
-          <w:lang w:val="en-GB"/>
-        </w:rPr>
-        <w:t>Airbnb</w:t>
-      </w:r>
-      <w:r>
-        <w:rPr>
-          <w:lang w:val="en-GB"/>
-        </w:rPr>
-        <w:t xml:space="preserve"> users to have preferences for centric locations, popular </w:t>
-      </w:r>
-      <w:r>
-        <w:rPr>
-          <w:lang w:val="en-GB"/>
-        </w:rPr>
-        <w:t>neighbourhoods</w:t>
-      </w:r>
-      <w:r>
-        <w:rPr>
-          <w:lang w:val="en-GB"/>
-        </w:rPr>
-        <w:t xml:space="preserve"> and areas with more green areas and less criminality</w:t>
+        <w:t xml:space="preserve"> locations</w:t>
+      </w:r>
+      <w:r>
+        <w:rPr>
+          <w:lang w:val="en-GB"/>
+        </w:rPr>
+        <w:t xml:space="preserve"> and bookings</w:t>
+      </w:r>
+      <w:r>
+        <w:rPr>
+          <w:lang w:val="en-GB"/>
+        </w:rPr>
+        <w:t xml:space="preserve"> in the most popular and centric neighbourhoods.</w:t>
+      </w:r>
+    </w:p>
+    <w:p>
+      <w:pPr>
+        <w:rPr>
+          <w:lang w:val="en-GB"/>
+        </w:rPr>
+      </w:pPr>
+    </w:p>
+    <w:p>
+      <w:pPr>
+        <w:rPr>
+          <w:lang w:val="en-GB"/>
+        </w:rPr>
+      </w:pPr>
+      <w:r>
+        <w:rPr>
+          <w:lang w:val="en-GB"/>
+        </w:rPr>
+        <w:t xml:space="preserve">2. We expect to find more locations </w:t>
+      </w:r>
+      <w:r>
+        <w:rPr>
+          <w:lang w:val="en-GB"/>
+        </w:rPr>
+        <w:t xml:space="preserve">and booking </w:t>
+      </w:r>
+      <w:r>
+        <w:rPr>
+          <w:lang w:val="en-GB"/>
+        </w:rPr>
+        <w:t>where there are more green areas and less criminality.</w:t>
+      </w:r>
+    </w:p>
+    <w:p>
+      <w:pPr>
+        <w:rPr>
+          <w:lang w:val="en-GB"/>
+        </w:rPr>
+      </w:pPr>
+    </w:p>
+    <w:p>
+      <w:pPr>
+        <w:pStyle w:val="ListParagraph"/>
+        <w:numPr>
+          <w:ilvl w:val="0"/>
+          <w:numId w:val="7"/>
+        </w:numPr>
+        <w:rPr>
+          <w:lang w:val="en-GB"/>
+        </w:rPr>
+      </w:pPr>
+      <w:r>
+        <w:rPr>
+          <w:lang w:val="en-GB"/>
+        </w:rPr>
+        <w:t>Compare how the available locations have change during this period (number of locations available, type of locations...)</w:t>
       </w:r>
     </w:p>
     <w:p>
@@ -1339,101 +1371,64 @@
         <w:rPr>
           <w:lang w:val="en-GB"/>
         </w:rPr>
-        <w:t>Because</w:t>
-      </w:r>
-      <w:r>
-        <w:rPr>
-          <w:lang w:val="en-GB"/>
-        </w:rPr>
-        <w:t xml:space="preserve"> of the government restrictions, and the known decrease of </w:t>
-      </w:r>
-      <w:r>
-        <w:rPr>
-          <w:lang w:val="en-GB"/>
-        </w:rPr>
-        <w:t>non-national</w:t>
-      </w:r>
-      <w:r>
-        <w:rPr>
-          <w:lang w:val="en-GB"/>
-        </w:rPr>
-        <w:t xml:space="preserve"> visitors, we expect less </w:t>
-      </w:r>
-      <w:r>
-        <w:rPr>
-          <w:lang w:val="en-GB"/>
-        </w:rPr>
-        <w:t>accommodations</w:t>
-      </w:r>
-      <w:r>
-        <w:rPr>
-          <w:lang w:val="en-GB"/>
-        </w:rPr>
-        <w:t xml:space="preserve"> available and </w:t>
-      </w:r>
-      <w:r>
-        <w:rPr>
-          <w:lang w:val="en-GB"/>
-        </w:rPr>
-        <w:t>fuller</w:t>
-      </w:r>
-      <w:r>
-        <w:rPr>
-          <w:lang w:val="en-GB"/>
-        </w:rPr>
-        <w:t xml:space="preserve"> house renting than rooms.</w:t>
-      </w:r>
-    </w:p>
-    <w:p>
-      <w:pPr>
-        <w:rPr>
-          <w:lang w:val="en-GB"/>
-        </w:rPr>
-      </w:pPr>
-      <w:r>
-        <w:rPr>
-          <w:lang w:val="en-GB"/>
-        </w:rPr>
-        <w:t xml:space="preserve">    </w:t>
-      </w:r>
-    </w:p>
-    <w:p>
-      <w:pPr>
-        <w:rPr>
-          <w:lang w:val="en-GB"/>
-        </w:rPr>
-      </w:pPr>
-      <w:r>
-        <w:rPr>
-          <w:lang w:val="en-GB"/>
-        </w:rPr>
-        <w:t xml:space="preserve">    - A decrease of locations availability for the corona period.</w:t>
-      </w:r>
-    </w:p>
-    <w:p>
-      <w:pPr>
-        <w:rPr>
-          <w:lang w:val="en-GB"/>
-        </w:rPr>
-      </w:pPr>
-      <w:r>
-        <w:rPr>
-          <w:lang w:val="en-GB"/>
-        </w:rPr>
-        <w:t xml:space="preserve"> </w:t>
-      </w:r>
-    </w:p>
-    <w:p>
-      <w:pPr>
-        <w:rPr>
-          <w:lang w:val="en-GB"/>
-        </w:rPr>
-      </w:pPr>
-      <w:r>
-        <w:rPr>
-          <w:lang w:val="en-GB"/>
-        </w:rPr>
-        <w:t xml:space="preserve">4. An impact on the price between </w:t>
+        <w:t>A decrease of locations availability for the corona period.</w:t>
+      </w:r>
+    </w:p>
+    <w:p>
+      <w:pPr>
+        <w:rPr>
+          <w:lang w:val="en-GB"/>
+        </w:rPr>
+      </w:pPr>
+      <w:r>
+        <w:rPr>
+          <w:lang w:val="en-GB"/>
+        </w:rPr>
+        <w:t xml:space="preserve">4. </w:t>
+      </w:r>
+      <w:r>
+        <w:rPr>
+          <w:lang w:val="en-GB"/>
+        </w:rPr>
+        <w:t xml:space="preserve">We expect less accommodations available </w:t>
+      </w:r>
+    </w:p>
+    <w:p>
+      <w:pPr>
+        <w:rPr>
+          <w:lang w:val="en-GB"/>
+        </w:rPr>
+      </w:pPr>
+      <w:r>
+        <w:rPr>
+          <w:lang w:val="en-GB"/>
+        </w:rPr>
+        <w:t xml:space="preserve">5. We expect </w:t>
+      </w:r>
+      <w:r>
+        <w:rPr>
+          <w:lang w:val="en-GB"/>
+        </w:rPr>
+        <w:t>fuller house renting than rooms</w:t>
+      </w:r>
+    </w:p>
+    <w:p>
+      <w:pPr>
+        <w:rPr>
+          <w:lang w:val="en-GB"/>
+        </w:rPr>
+      </w:pPr>
+      <w:r>
+        <w:rPr>
+          <w:lang w:val="en-GB"/>
+        </w:rPr>
+        <w:t>6</w:t>
+      </w:r>
+      <w:r>
+        <w:rPr>
+          <w:lang w:val="en-GB"/>
+        </w:rPr>
+        <w:t xml:space="preserve">. An impact on the price between </w:t>
       </w:r>
       <w:r>
         <w:rPr>
@@ -1458,6 +1453,38 @@
           <w:lang w:val="en-GB"/>
         </w:rPr>
         <w:t xml:space="preserve"> on the type of rental.</w:t>
+      </w:r>
+    </w:p>
+    <w:p>
+      <w:pPr>
+        <w:rPr>
+          <w:lang w:val="en-GB"/>
+        </w:rPr>
+      </w:pPr>
+    </w:p>
+    <w:p>
+      <w:pPr>
+        <w:rPr>
+          <w:lang w:val="en-GB"/>
+        </w:rPr>
+      </w:pPr>
+    </w:p>
+    <w:p>
+      <w:pPr>
+        <w:pStyle w:val="ListParagraph"/>
+        <w:numPr>
+          <w:ilvl w:val="0"/>
+          <w:numId w:val="7"/>
+        </w:numPr>
+        <w:rPr>
+          <w:lang w:val="en-GB"/>
+        </w:rPr>
+      </w:pPr>
+      <w:r>
+        <w:rPr>
+          <w:lang w:val="en-GB"/>
+        </w:rPr>
+        <w:t>Analyse the changes on prices, availability and bookings during this period</w:t>
       </w:r>
     </w:p>
     <w:p>
@@ -1634,6 +1661,7 @@
         <w:rPr>
           <w:lang w:val="en-GB"/>
         </w:rPr>
+        <w:lastRenderedPageBreak/>
         <w:t>5. Annex</w:t>
       </w:r>
       <w:bookmarkEnd w:id="8"/>
@@ -1691,6 +1719,95 @@
 <file path=word/numbering.xml><?xml version="1.0" encoding="utf-8"?>
 <w:numbering xmlns:wpc="http://schemas.microsoft.com/office/word/2010/wordprocessingCanvas" xmlns:cx="http://schemas.microsoft.com/office/drawing/2014/chartex" xmlns:cx1="http://schemas.microsoft.com/office/drawing/2015/9/8/chartex" xmlns:cx2="http://schemas.microsoft.com/office/drawing/2015/10/21/chartex" xmlns:cx3="http://schemas.microsoft.com/office/drawing/2016/5/9/chartex" xmlns:cx4="http://schemas.microsoft.com/office/drawing/2016/5/10/chartex" xmlns:cx5="http://schemas.microsoft.com/office/drawing/2016/5/11/chartex" xmlns:cx6="http://schemas.microsoft.com/office/drawing/2016/5/12/chartex" xmlns:cx7="http://schemas.microsoft.com/office/drawing/2016/5/13/chartex" xmlns:cx8="http://schemas.microsoft.com/office/drawing/2016/5/14/chartex" xmlns:mc="http://schemas.openxmlformats.org/markup-compatibility/2006" xmlns:aink="http://schemas.microsoft.com/office/drawing/2016/ink" xmlns:am3d="http://schemas.microsoft.com/office/drawing/2017/model3d" xmlns:o="urn:schemas-microsoft-com:office:office" xmlns:r="http://schemas.openxmlformats.org/officeDocument/2006/relationships" xmlns:m="http://schemas.openxmlformats.org/officeDocument/2006/math" xmlns:v="urn:schemas-microsoft-com:vml" xmlns:wp14="http://schemas.microsoft.com/office/word/2010/wordprocessingDrawing" xmlns:wp="http://schemas.openxmlformats.org/drawingml/2006/wordprocessingDrawing" xmlns:w10="urn:schemas-microsoft-com:office:word" xmlns:w="http://schemas.openxmlformats.org/wordprocessingml/2006/main" xmlns:w14="http://schemas.microsoft.com/office/word/2010/wordml" xmlns:w15="http://schemas.microsoft.com/office/word/2012/wordml" xmlns:w16cex="http://schemas.microsoft.com/office/word/2018/wordml/cex" xmlns:w16cid="http://schemas.microsoft.com/office/word/2016/wordml/cid" xmlns:w16="http://schemas.microsoft.com/office/word/2018/wordml" xmlns:w16se="http://schemas.microsoft.com/office/word/2015/wordml/symex" xmlns:wpg="http://schemas.microsoft.com/office/word/2010/wordprocessingGroup" xmlns:wpi="http://schemas.microsoft.com/office/word/2010/wordprocessingInk" xmlns:wne="http://schemas.microsoft.com/office/word/2006/wordml" xmlns:wps="http://schemas.microsoft.com/office/word/2010/wordprocessingShape" mc:Ignorable="w14 w15 w16se w16cid w16 w16cex wp14">
   <w:abstractNum w:abstractNumId="0" w15:restartNumberingAfterBreak="0">
+    <w:nsid w:val="07921827"/>
+    <w:multiLevelType w:val="hybridMultilevel"/>
+    <w:tmpl w:val="C542EDAC"/>
+    <w:lvl w:ilvl="0" w:tplc="0809000F">
+      <w:start w:val="1"/>
+      <w:numFmt w:val="decimal"/>
+      <w:lvlText w:val="%1."/>
+      <w:lvlJc w:val="left"/>
+      <w:pPr>
+        <w:ind w:left="720" w:hanging="360"/>
+      </w:pPr>
+      <w:rPr>
+        <w:rFonts w:hint="default"/>
+      </w:rPr>
+    </w:lvl>
+    <w:lvl w:ilvl="1" w:tplc="08090019" w:tentative="1">
+      <w:start w:val="1"/>
+      <w:numFmt w:val="lowerLetter"/>
+      <w:lvlText w:val="%2."/>
+      <w:lvlJc w:val="left"/>
+      <w:pPr>
+        <w:ind w:left="1440" w:hanging="360"/>
+      </w:pPr>
+    </w:lvl>
+    <w:lvl w:ilvl="2" w:tplc="0809001B" w:tentative="1">
+      <w:start w:val="1"/>
+      <w:numFmt w:val="lowerRoman"/>
+      <w:lvlText w:val="%3."/>
+      <w:lvlJc w:val="right"/>
+      <w:pPr>
+        <w:ind w:left="2160" w:hanging="180"/>
+      </w:pPr>
+    </w:lvl>
+    <w:lvl w:ilvl="3" w:tplc="0809000F" w:tentative="1">
+      <w:start w:val="1"/>
+      <w:numFmt w:val="decimal"/>
+      <w:lvlText w:val="%4."/>
+      <w:lvlJc w:val="left"/>
+      <w:pPr>
+        <w:ind w:left="2880" w:hanging="360"/>
+      </w:pPr>
+    </w:lvl>
+    <w:lvl w:ilvl="4" w:tplc="08090019" w:tentative="1">
+      <w:start w:val="1"/>
+      <w:numFmt w:val="lowerLetter"/>
+      <w:lvlText w:val="%5."/>
+      <w:lvlJc w:val="left"/>
+      <w:pPr>
+        <w:ind w:left="3600" w:hanging="360"/>
+      </w:pPr>
+    </w:lvl>
+    <w:lvl w:ilvl="5" w:tplc="0809001B" w:tentative="1">
+      <w:start w:val="1"/>
+      <w:numFmt w:val="lowerRoman"/>
+      <w:lvlText w:val="%6."/>
+      <w:lvlJc w:val="right"/>
+      <w:pPr>
+        <w:ind w:left="4320" w:hanging="180"/>
+      </w:pPr>
+    </w:lvl>
+    <w:lvl w:ilvl="6" w:tplc="0809000F" w:tentative="1">
+      <w:start w:val="1"/>
+      <w:numFmt w:val="decimal"/>
+      <w:lvlText w:val="%7."/>
+      <w:lvlJc w:val="left"/>
+      <w:pPr>
+        <w:ind w:left="5040" w:hanging="360"/>
+      </w:pPr>
+    </w:lvl>
+    <w:lvl w:ilvl="7" w:tplc="08090019" w:tentative="1">
+      <w:start w:val="1"/>
+      <w:numFmt w:val="lowerLetter"/>
+      <w:lvlText w:val="%8."/>
+      <w:lvlJc w:val="left"/>
+      <w:pPr>
+        <w:ind w:left="5760" w:hanging="360"/>
+      </w:pPr>
+    </w:lvl>
+    <w:lvl w:ilvl="8" w:tplc="0809001B" w:tentative="1">
+      <w:start w:val="1"/>
+      <w:numFmt w:val="lowerRoman"/>
+      <w:lvlText w:val="%9."/>
+      <w:lvlJc w:val="right"/>
+      <w:pPr>
+        <w:ind w:left="6480" w:hanging="180"/>
+      </w:pPr>
+    </w:lvl>
+  </w:abstractNum>
+  <w:abstractNum w:abstractNumId="1" w15:restartNumberingAfterBreak="0">
     <w:nsid w:val="19A158A3"/>
     <w:multiLevelType w:val="hybridMultilevel"/>
     <w:tmpl w:val="FDFA1CB2"/>
@@ -1779,7 +1896,120 @@
       </w:pPr>
     </w:lvl>
   </w:abstractNum>
-  <w:abstractNum w:abstractNumId="1" w15:restartNumberingAfterBreak="0">
+  <w:abstractNum w:abstractNumId="2" w15:restartNumberingAfterBreak="0">
+    <w:nsid w:val="20AF1F74"/>
+    <w:multiLevelType w:val="hybridMultilevel"/>
+    <w:tmpl w:val="D0107938"/>
+    <w:lvl w:ilvl="0" w:tplc="08090001">
+      <w:start w:val="1"/>
+      <w:numFmt w:val="bullet"/>
+      <w:lvlText w:val=""/>
+      <w:lvlJc w:val="left"/>
+      <w:pPr>
+        <w:ind w:left="720" w:hanging="360"/>
+      </w:pPr>
+      <w:rPr>
+        <w:rFonts w:ascii="Symbol" w:hAnsi="Symbol" w:hint="default"/>
+      </w:rPr>
+    </w:lvl>
+    <w:lvl w:ilvl="1" w:tplc="08090003" w:tentative="1">
+      <w:start w:val="1"/>
+      <w:numFmt w:val="bullet"/>
+      <w:lvlText w:val="o"/>
+      <w:lvlJc w:val="left"/>
+      <w:pPr>
+        <w:ind w:left="1440" w:hanging="360"/>
+      </w:pPr>
+      <w:rPr>
+        <w:rFonts w:ascii="Courier New" w:hAnsi="Courier New" w:cs="Courier New" w:hint="default"/>
+      </w:rPr>
+    </w:lvl>
+    <w:lvl w:ilvl="2" w:tplc="08090005" w:tentative="1">
+      <w:start w:val="1"/>
+      <w:numFmt w:val="bullet"/>
+      <w:lvlText w:val=""/>
+      <w:lvlJc w:val="left"/>
+      <w:pPr>
+        <w:ind w:left="2160" w:hanging="360"/>
+      </w:pPr>
+      <w:rPr>
+        <w:rFonts w:ascii="Wingdings" w:hAnsi="Wingdings" w:hint="default"/>
+      </w:rPr>
+    </w:lvl>
+    <w:lvl w:ilvl="3" w:tplc="08090001" w:tentative="1">
+      <w:start w:val="1"/>
+      <w:numFmt w:val="bullet"/>
+      <w:lvlText w:val=""/>
+      <w:lvlJc w:val="left"/>
+      <w:pPr>
+        <w:ind w:left="2880" w:hanging="360"/>
+      </w:pPr>
+      <w:rPr>
+        <w:rFonts w:ascii="Symbol" w:hAnsi="Symbol" w:hint="default"/>
+      </w:rPr>
+    </w:lvl>
+    <w:lvl w:ilvl="4" w:tplc="08090003" w:tentative="1">
+      <w:start w:val="1"/>
+      <w:numFmt w:val="bullet"/>
+      <w:lvlText w:val="o"/>
+      <w:lvlJc w:val="left"/>
+      <w:pPr>
+        <w:ind w:left="3600" w:hanging="360"/>
+      </w:pPr>
+      <w:rPr>
+        <w:rFonts w:ascii="Courier New" w:hAnsi="Courier New" w:cs="Courier New" w:hint="default"/>
+      </w:rPr>
+    </w:lvl>
+    <w:lvl w:ilvl="5" w:tplc="08090005" w:tentative="1">
+      <w:start w:val="1"/>
+      <w:numFmt w:val="bullet"/>
+      <w:lvlText w:val=""/>
+      <w:lvlJc w:val="left"/>
+      <w:pPr>
+        <w:ind w:left="4320" w:hanging="360"/>
+      </w:pPr>
+      <w:rPr>
+        <w:rFonts w:ascii="Wingdings" w:hAnsi="Wingdings" w:hint="default"/>
+      </w:rPr>
+    </w:lvl>
+    <w:lvl w:ilvl="6" w:tplc="08090001" w:tentative="1">
+      <w:start w:val="1"/>
+      <w:numFmt w:val="bullet"/>
+      <w:lvlText w:val=""/>
+      <w:lvlJc w:val="left"/>
+      <w:pPr>
+        <w:ind w:left="5040" w:hanging="360"/>
+      </w:pPr>
+      <w:rPr>
+        <w:rFonts w:ascii="Symbol" w:hAnsi="Symbol" w:hint="default"/>
+      </w:rPr>
+    </w:lvl>
+    <w:lvl w:ilvl="7" w:tplc="08090003" w:tentative="1">
+      <w:start w:val="1"/>
+      <w:numFmt w:val="bullet"/>
+      <w:lvlText w:val="o"/>
+      <w:lvlJc w:val="left"/>
+      <w:pPr>
+        <w:ind w:left="5760" w:hanging="360"/>
+      </w:pPr>
+      <w:rPr>
+        <w:rFonts w:ascii="Courier New" w:hAnsi="Courier New" w:cs="Courier New" w:hint="default"/>
+      </w:rPr>
+    </w:lvl>
+    <w:lvl w:ilvl="8" w:tplc="08090005" w:tentative="1">
+      <w:start w:val="1"/>
+      <w:numFmt w:val="bullet"/>
+      <w:lvlText w:val=""/>
+      <w:lvlJc w:val="left"/>
+      <w:pPr>
+        <w:ind w:left="6480" w:hanging="360"/>
+      </w:pPr>
+      <w:rPr>
+        <w:rFonts w:ascii="Wingdings" w:hAnsi="Wingdings" w:hint="default"/>
+      </w:rPr>
+    </w:lvl>
+  </w:abstractNum>
+  <w:abstractNum w:abstractNumId="3" w15:restartNumberingAfterBreak="0">
     <w:nsid w:val="30487109"/>
     <w:multiLevelType w:val="hybridMultilevel"/>
     <w:tmpl w:val="C66E0BBC"/>
@@ -1867,7 +2097,7 @@
       </w:pPr>
     </w:lvl>
   </w:abstractNum>
-  <w:abstractNum w:abstractNumId="2" w15:restartNumberingAfterBreak="0">
+  <w:abstractNum w:abstractNumId="4" w15:restartNumberingAfterBreak="0">
     <w:nsid w:val="56536E56"/>
     <w:multiLevelType w:val="multilevel"/>
     <w:tmpl w:val="308CF216"/>
@@ -1980,14 +2210,436 @@
       </w:rPr>
     </w:lvl>
   </w:abstractNum>
+  <w:abstractNum w:abstractNumId="5" w15:restartNumberingAfterBreak="0">
+    <w:nsid w:val="663018DB"/>
+    <w:multiLevelType w:val="hybridMultilevel"/>
+    <w:tmpl w:val="AA087CD8"/>
+    <w:lvl w:ilvl="0" w:tplc="7D968982">
+      <w:start w:val="1"/>
+      <w:numFmt w:val="decimal"/>
+      <w:lvlText w:val="%1."/>
+      <w:lvlJc w:val="left"/>
+      <w:pPr>
+        <w:ind w:left="780" w:hanging="360"/>
+      </w:pPr>
+      <w:rPr>
+        <w:rFonts w:hint="default"/>
+      </w:rPr>
+    </w:lvl>
+    <w:lvl w:ilvl="1" w:tplc="08090019" w:tentative="1">
+      <w:start w:val="1"/>
+      <w:numFmt w:val="lowerLetter"/>
+      <w:lvlText w:val="%2."/>
+      <w:lvlJc w:val="left"/>
+      <w:pPr>
+        <w:ind w:left="1500" w:hanging="360"/>
+      </w:pPr>
+    </w:lvl>
+    <w:lvl w:ilvl="2" w:tplc="0809001B" w:tentative="1">
+      <w:start w:val="1"/>
+      <w:numFmt w:val="lowerRoman"/>
+      <w:lvlText w:val="%3."/>
+      <w:lvlJc w:val="right"/>
+      <w:pPr>
+        <w:ind w:left="2220" w:hanging="180"/>
+      </w:pPr>
+    </w:lvl>
+    <w:lvl w:ilvl="3" w:tplc="0809000F" w:tentative="1">
+      <w:start w:val="1"/>
+      <w:numFmt w:val="decimal"/>
+      <w:lvlText w:val="%4."/>
+      <w:lvlJc w:val="left"/>
+      <w:pPr>
+        <w:ind w:left="2940" w:hanging="360"/>
+      </w:pPr>
+    </w:lvl>
+    <w:lvl w:ilvl="4" w:tplc="08090019" w:tentative="1">
+      <w:start w:val="1"/>
+      <w:numFmt w:val="lowerLetter"/>
+      <w:lvlText w:val="%5."/>
+      <w:lvlJc w:val="left"/>
+      <w:pPr>
+        <w:ind w:left="3660" w:hanging="360"/>
+      </w:pPr>
+    </w:lvl>
+    <w:lvl w:ilvl="5" w:tplc="0809001B" w:tentative="1">
+      <w:start w:val="1"/>
+      <w:numFmt w:val="lowerRoman"/>
+      <w:lvlText w:val="%6."/>
+      <w:lvlJc w:val="right"/>
+      <w:pPr>
+        <w:ind w:left="4380" w:hanging="180"/>
+      </w:pPr>
+    </w:lvl>
+    <w:lvl w:ilvl="6" w:tplc="0809000F" w:tentative="1">
+      <w:start w:val="1"/>
+      <w:numFmt w:val="decimal"/>
+      <w:lvlText w:val="%7."/>
+      <w:lvlJc w:val="left"/>
+      <w:pPr>
+        <w:ind w:left="5100" w:hanging="360"/>
+      </w:pPr>
+    </w:lvl>
+    <w:lvl w:ilvl="7" w:tplc="08090019" w:tentative="1">
+      <w:start w:val="1"/>
+      <w:numFmt w:val="lowerLetter"/>
+      <w:lvlText w:val="%8."/>
+      <w:lvlJc w:val="left"/>
+      <w:pPr>
+        <w:ind w:left="5820" w:hanging="360"/>
+      </w:pPr>
+    </w:lvl>
+    <w:lvl w:ilvl="8" w:tplc="0809001B" w:tentative="1">
+      <w:start w:val="1"/>
+      <w:numFmt w:val="lowerRoman"/>
+      <w:lvlText w:val="%9."/>
+      <w:lvlJc w:val="right"/>
+      <w:pPr>
+        <w:ind w:left="6540" w:hanging="180"/>
+      </w:pPr>
+    </w:lvl>
+  </w:abstractNum>
+  <w:abstractNum w:abstractNumId="6" w15:restartNumberingAfterBreak="0">
+    <w:nsid w:val="6B684C7F"/>
+    <w:multiLevelType w:val="hybridMultilevel"/>
+    <w:tmpl w:val="DAA69B44"/>
+    <w:lvl w:ilvl="0" w:tplc="08090001">
+      <w:start w:val="1"/>
+      <w:numFmt w:val="bullet"/>
+      <w:lvlText w:val=""/>
+      <w:lvlJc w:val="left"/>
+      <w:pPr>
+        <w:ind w:left="1140" w:hanging="360"/>
+      </w:pPr>
+      <w:rPr>
+        <w:rFonts w:ascii="Symbol" w:hAnsi="Symbol" w:hint="default"/>
+      </w:rPr>
+    </w:lvl>
+    <w:lvl w:ilvl="1" w:tplc="08090003" w:tentative="1">
+      <w:start w:val="1"/>
+      <w:numFmt w:val="bullet"/>
+      <w:lvlText w:val="o"/>
+      <w:lvlJc w:val="left"/>
+      <w:pPr>
+        <w:ind w:left="1860" w:hanging="360"/>
+      </w:pPr>
+      <w:rPr>
+        <w:rFonts w:ascii="Courier New" w:hAnsi="Courier New" w:cs="Courier New" w:hint="default"/>
+      </w:rPr>
+    </w:lvl>
+    <w:lvl w:ilvl="2" w:tplc="08090005" w:tentative="1">
+      <w:start w:val="1"/>
+      <w:numFmt w:val="bullet"/>
+      <w:lvlText w:val=""/>
+      <w:lvlJc w:val="left"/>
+      <w:pPr>
+        <w:ind w:left="2580" w:hanging="360"/>
+      </w:pPr>
+      <w:rPr>
+        <w:rFonts w:ascii="Wingdings" w:hAnsi="Wingdings" w:hint="default"/>
+      </w:rPr>
+    </w:lvl>
+    <w:lvl w:ilvl="3" w:tplc="08090001" w:tentative="1">
+      <w:start w:val="1"/>
+      <w:numFmt w:val="bullet"/>
+      <w:lvlText w:val=""/>
+      <w:lvlJc w:val="left"/>
+      <w:pPr>
+        <w:ind w:left="3300" w:hanging="360"/>
+      </w:pPr>
+      <w:rPr>
+        <w:rFonts w:ascii="Symbol" w:hAnsi="Symbol" w:hint="default"/>
+      </w:rPr>
+    </w:lvl>
+    <w:lvl w:ilvl="4" w:tplc="08090003" w:tentative="1">
+      <w:start w:val="1"/>
+      <w:numFmt w:val="bullet"/>
+      <w:lvlText w:val="o"/>
+      <w:lvlJc w:val="left"/>
+      <w:pPr>
+        <w:ind w:left="4020" w:hanging="360"/>
+      </w:pPr>
+      <w:rPr>
+        <w:rFonts w:ascii="Courier New" w:hAnsi="Courier New" w:cs="Courier New" w:hint="default"/>
+      </w:rPr>
+    </w:lvl>
+    <w:lvl w:ilvl="5" w:tplc="08090005" w:tentative="1">
+      <w:start w:val="1"/>
+      <w:numFmt w:val="bullet"/>
+      <w:lvlText w:val=""/>
+      <w:lvlJc w:val="left"/>
+      <w:pPr>
+        <w:ind w:left="4740" w:hanging="360"/>
+      </w:pPr>
+      <w:rPr>
+        <w:rFonts w:ascii="Wingdings" w:hAnsi="Wingdings" w:hint="default"/>
+      </w:rPr>
+    </w:lvl>
+    <w:lvl w:ilvl="6" w:tplc="08090001" w:tentative="1">
+      <w:start w:val="1"/>
+      <w:numFmt w:val="bullet"/>
+      <w:lvlText w:val=""/>
+      <w:lvlJc w:val="left"/>
+      <w:pPr>
+        <w:ind w:left="5460" w:hanging="360"/>
+      </w:pPr>
+      <w:rPr>
+        <w:rFonts w:ascii="Symbol" w:hAnsi="Symbol" w:hint="default"/>
+      </w:rPr>
+    </w:lvl>
+    <w:lvl w:ilvl="7" w:tplc="08090003" w:tentative="1">
+      <w:start w:val="1"/>
+      <w:numFmt w:val="bullet"/>
+      <w:lvlText w:val="o"/>
+      <w:lvlJc w:val="left"/>
+      <w:pPr>
+        <w:ind w:left="6180" w:hanging="360"/>
+      </w:pPr>
+      <w:rPr>
+        <w:rFonts w:ascii="Courier New" w:hAnsi="Courier New" w:cs="Courier New" w:hint="default"/>
+      </w:rPr>
+    </w:lvl>
+    <w:lvl w:ilvl="8" w:tplc="08090005" w:tentative="1">
+      <w:start w:val="1"/>
+      <w:numFmt w:val="bullet"/>
+      <w:lvlText w:val=""/>
+      <w:lvlJc w:val="left"/>
+      <w:pPr>
+        <w:ind w:left="6900" w:hanging="360"/>
+      </w:pPr>
+      <w:rPr>
+        <w:rFonts w:ascii="Wingdings" w:hAnsi="Wingdings" w:hint="default"/>
+      </w:rPr>
+    </w:lvl>
+  </w:abstractNum>
+  <w:abstractNum w:abstractNumId="7" w15:restartNumberingAfterBreak="0">
+    <w:nsid w:val="71103E5E"/>
+    <w:multiLevelType w:val="hybridMultilevel"/>
+    <w:tmpl w:val="82A80264"/>
+    <w:lvl w:ilvl="0" w:tplc="255E1060">
+      <w:start w:val="1"/>
+      <w:numFmt w:val="decimal"/>
+      <w:lvlText w:val="%1."/>
+      <w:lvlJc w:val="left"/>
+      <w:pPr>
+        <w:ind w:left="1080" w:hanging="360"/>
+      </w:pPr>
+      <w:rPr>
+        <w:rFonts w:hint="default"/>
+      </w:rPr>
+    </w:lvl>
+    <w:lvl w:ilvl="1" w:tplc="08090019" w:tentative="1">
+      <w:start w:val="1"/>
+      <w:numFmt w:val="lowerLetter"/>
+      <w:lvlText w:val="%2."/>
+      <w:lvlJc w:val="left"/>
+      <w:pPr>
+        <w:ind w:left="1800" w:hanging="360"/>
+      </w:pPr>
+    </w:lvl>
+    <w:lvl w:ilvl="2" w:tplc="0809001B" w:tentative="1">
+      <w:start w:val="1"/>
+      <w:numFmt w:val="lowerRoman"/>
+      <w:lvlText w:val="%3."/>
+      <w:lvlJc w:val="right"/>
+      <w:pPr>
+        <w:ind w:left="2520" w:hanging="180"/>
+      </w:pPr>
+    </w:lvl>
+    <w:lvl w:ilvl="3" w:tplc="0809000F" w:tentative="1">
+      <w:start w:val="1"/>
+      <w:numFmt w:val="decimal"/>
+      <w:lvlText w:val="%4."/>
+      <w:lvlJc w:val="left"/>
+      <w:pPr>
+        <w:ind w:left="3240" w:hanging="360"/>
+      </w:pPr>
+    </w:lvl>
+    <w:lvl w:ilvl="4" w:tplc="08090019" w:tentative="1">
+      <w:start w:val="1"/>
+      <w:numFmt w:val="lowerLetter"/>
+      <w:lvlText w:val="%5."/>
+      <w:lvlJc w:val="left"/>
+      <w:pPr>
+        <w:ind w:left="3960" w:hanging="360"/>
+      </w:pPr>
+    </w:lvl>
+    <w:lvl w:ilvl="5" w:tplc="0809001B" w:tentative="1">
+      <w:start w:val="1"/>
+      <w:numFmt w:val="lowerRoman"/>
+      <w:lvlText w:val="%6."/>
+      <w:lvlJc w:val="right"/>
+      <w:pPr>
+        <w:ind w:left="4680" w:hanging="180"/>
+      </w:pPr>
+    </w:lvl>
+    <w:lvl w:ilvl="6" w:tplc="0809000F" w:tentative="1">
+      <w:start w:val="1"/>
+      <w:numFmt w:val="decimal"/>
+      <w:lvlText w:val="%7."/>
+      <w:lvlJc w:val="left"/>
+      <w:pPr>
+        <w:ind w:left="5400" w:hanging="360"/>
+      </w:pPr>
+    </w:lvl>
+    <w:lvl w:ilvl="7" w:tplc="08090019" w:tentative="1">
+      <w:start w:val="1"/>
+      <w:numFmt w:val="lowerLetter"/>
+      <w:lvlText w:val="%8."/>
+      <w:lvlJc w:val="left"/>
+      <w:pPr>
+        <w:ind w:left="6120" w:hanging="360"/>
+      </w:pPr>
+    </w:lvl>
+    <w:lvl w:ilvl="8" w:tplc="0809001B" w:tentative="1">
+      <w:start w:val="1"/>
+      <w:numFmt w:val="lowerRoman"/>
+      <w:lvlText w:val="%9."/>
+      <w:lvlJc w:val="right"/>
+      <w:pPr>
+        <w:ind w:left="6840" w:hanging="180"/>
+      </w:pPr>
+    </w:lvl>
+  </w:abstractNum>
+  <w:abstractNum w:abstractNumId="8" w15:restartNumberingAfterBreak="0">
+    <w:nsid w:val="758949D1"/>
+    <w:multiLevelType w:val="hybridMultilevel"/>
+    <w:tmpl w:val="51964528"/>
+    <w:lvl w:ilvl="0" w:tplc="08090001">
+      <w:start w:val="1"/>
+      <w:numFmt w:val="bullet"/>
+      <w:lvlText w:val=""/>
+      <w:lvlJc w:val="left"/>
+      <w:pPr>
+        <w:ind w:left="720" w:hanging="360"/>
+      </w:pPr>
+      <w:rPr>
+        <w:rFonts w:ascii="Symbol" w:hAnsi="Symbol" w:hint="default"/>
+      </w:rPr>
+    </w:lvl>
+    <w:lvl w:ilvl="1" w:tplc="08090003" w:tentative="1">
+      <w:start w:val="1"/>
+      <w:numFmt w:val="bullet"/>
+      <w:lvlText w:val="o"/>
+      <w:lvlJc w:val="left"/>
+      <w:pPr>
+        <w:ind w:left="1440" w:hanging="360"/>
+      </w:pPr>
+      <w:rPr>
+        <w:rFonts w:ascii="Courier New" w:hAnsi="Courier New" w:cs="Courier New" w:hint="default"/>
+      </w:rPr>
+    </w:lvl>
+    <w:lvl w:ilvl="2" w:tplc="08090005" w:tentative="1">
+      <w:start w:val="1"/>
+      <w:numFmt w:val="bullet"/>
+      <w:lvlText w:val=""/>
+      <w:lvlJc w:val="left"/>
+      <w:pPr>
+        <w:ind w:left="2160" w:hanging="360"/>
+      </w:pPr>
+      <w:rPr>
+        <w:rFonts w:ascii="Wingdings" w:hAnsi="Wingdings" w:hint="default"/>
+      </w:rPr>
+    </w:lvl>
+    <w:lvl w:ilvl="3" w:tplc="08090001" w:tentative="1">
+      <w:start w:val="1"/>
+      <w:numFmt w:val="bullet"/>
+      <w:lvlText w:val=""/>
+      <w:lvlJc w:val="left"/>
+      <w:pPr>
+        <w:ind w:left="2880" w:hanging="360"/>
+      </w:pPr>
+      <w:rPr>
+        <w:rFonts w:ascii="Symbol" w:hAnsi="Symbol" w:hint="default"/>
+      </w:rPr>
+    </w:lvl>
+    <w:lvl w:ilvl="4" w:tplc="08090003" w:tentative="1">
+      <w:start w:val="1"/>
+      <w:numFmt w:val="bullet"/>
+      <w:lvlText w:val="o"/>
+      <w:lvlJc w:val="left"/>
+      <w:pPr>
+        <w:ind w:left="3600" w:hanging="360"/>
+      </w:pPr>
+      <w:rPr>
+        <w:rFonts w:ascii="Courier New" w:hAnsi="Courier New" w:cs="Courier New" w:hint="default"/>
+      </w:rPr>
+    </w:lvl>
+    <w:lvl w:ilvl="5" w:tplc="08090005" w:tentative="1">
+      <w:start w:val="1"/>
+      <w:numFmt w:val="bullet"/>
+      <w:lvlText w:val=""/>
+      <w:lvlJc w:val="left"/>
+      <w:pPr>
+        <w:ind w:left="4320" w:hanging="360"/>
+      </w:pPr>
+      <w:rPr>
+        <w:rFonts w:ascii="Wingdings" w:hAnsi="Wingdings" w:hint="default"/>
+      </w:rPr>
+    </w:lvl>
+    <w:lvl w:ilvl="6" w:tplc="08090001" w:tentative="1">
+      <w:start w:val="1"/>
+      <w:numFmt w:val="bullet"/>
+      <w:lvlText w:val=""/>
+      <w:lvlJc w:val="left"/>
+      <w:pPr>
+        <w:ind w:left="5040" w:hanging="360"/>
+      </w:pPr>
+      <w:rPr>
+        <w:rFonts w:ascii="Symbol" w:hAnsi="Symbol" w:hint="default"/>
+      </w:rPr>
+    </w:lvl>
+    <w:lvl w:ilvl="7" w:tplc="08090003" w:tentative="1">
+      <w:start w:val="1"/>
+      <w:numFmt w:val="bullet"/>
+      <w:lvlText w:val="o"/>
+      <w:lvlJc w:val="left"/>
+      <w:pPr>
+        <w:ind w:left="5760" w:hanging="360"/>
+      </w:pPr>
+      <w:rPr>
+        <w:rFonts w:ascii="Courier New" w:hAnsi="Courier New" w:cs="Courier New" w:hint="default"/>
+      </w:rPr>
+    </w:lvl>
+    <w:lvl w:ilvl="8" w:tplc="08090005" w:tentative="1">
+      <w:start w:val="1"/>
+      <w:numFmt w:val="bullet"/>
+      <w:lvlText w:val=""/>
+      <w:lvlJc w:val="left"/>
+      <w:pPr>
+        <w:ind w:left="6480" w:hanging="360"/>
+      </w:pPr>
+      <w:rPr>
+        <w:rFonts w:ascii="Wingdings" w:hAnsi="Wingdings" w:hint="default"/>
+      </w:rPr>
+    </w:lvl>
+  </w:abstractNum>
   <w:num w:numId="1">
-    <w:abstractNumId w:val="0"/>
+    <w:abstractNumId w:val="1"/>
   </w:num>
   <w:num w:numId="2">
+    <w:abstractNumId w:val="4"/>
+  </w:num>
+  <w:num w:numId="3">
+    <w:abstractNumId w:val="3"/>
+  </w:num>
+  <w:num w:numId="4">
+    <w:abstractNumId w:val="7"/>
+  </w:num>
+  <w:num w:numId="5">
+    <w:abstractNumId w:val="6"/>
+  </w:num>
+  <w:num w:numId="6">
+    <w:abstractNumId w:val="5"/>
+  </w:num>
+  <w:num w:numId="7">
+    <w:abstractNumId w:val="8"/>
+  </w:num>
+  <w:num w:numId="8">
     <w:abstractNumId w:val="2"/>
   </w:num>
-  <w:num w:numId="3">
-    <w:abstractNumId w:val="1"/>
+  <w:num w:numId="9">
+    <w:abstractNumId w:val="0"/>
   </w:num>
 </w:numbering>
 </file>

</xml_diff>